<commit_message>
3DES projetos restaurante add ex SWOT
</commit_message>
<xml_diff>
--- a/3des/projetos/aula20/DocumentodoProjetoFinal.docx
+++ b/3des/projetos/aula20/DocumentodoProjetoFinal.docx
@@ -66,31 +66,19 @@
         </w:numPr>
       </w:pPr>
       <w:r>
-        <w:t xml:space="preserve">Contra capa, Folha de rosto </w:t>
-      </w:r>
-      <w:r>
-        <w:t>(1Página)</w:t>
-      </w:r>
-      <w:r>
-        <w:t>;</w:t>
-      </w:r>
-    </w:p>
-    <w:p>
-      <w:pPr>
-        <w:pStyle w:val="PargrafodaLista"/>
-        <w:numPr>
-          <w:ilvl w:val="0"/>
-          <w:numId w:val="1"/>
-        </w:numPr>
-      </w:pPr>
-      <w:r>
-        <w:t xml:space="preserve">Resumo </w:t>
-      </w:r>
-      <w:r>
-        <w:t>(1Página</w:t>
-      </w:r>
-      <w:r>
-        <w:t xml:space="preserve">, 3 </w:t>
+        <w:t>Contra capa, Folha de rosto (1Página);</w:t>
+      </w:r>
+    </w:p>
+    <w:p>
+      <w:pPr>
+        <w:pStyle w:val="PargrafodaLista"/>
+        <w:numPr>
+          <w:ilvl w:val="0"/>
+          <w:numId w:val="1"/>
+        </w:numPr>
+      </w:pPr>
+      <w:r>
+        <w:t xml:space="preserve">Resumo (1Página, 3 </w:t>
       </w:r>
       <w:proofErr w:type="spellStart"/>
       <w:r>
@@ -98,25 +86,19 @@
       </w:r>
       <w:proofErr w:type="spellEnd"/>
       <w:r>
-        <w:t>)</w:t>
-      </w:r>
-      <w:r>
-        <w:t>;</w:t>
-      </w:r>
-    </w:p>
-    <w:p>
-      <w:pPr>
-        <w:pStyle w:val="PargrafodaLista"/>
-        <w:numPr>
-          <w:ilvl w:val="0"/>
-          <w:numId w:val="1"/>
-        </w:numPr>
-      </w:pPr>
-      <w:r>
-        <w:t xml:space="preserve">Abstract </w:t>
-      </w:r>
-      <w:r>
-        <w:t xml:space="preserve">(1Página, 3 </w:t>
+        <w:t>);</w:t>
+      </w:r>
+    </w:p>
+    <w:p>
+      <w:pPr>
+        <w:pStyle w:val="PargrafodaLista"/>
+        <w:numPr>
+          <w:ilvl w:val="0"/>
+          <w:numId w:val="1"/>
+        </w:numPr>
+      </w:pPr>
+      <w:r>
+        <w:t xml:space="preserve">Abstract (1Página, 3 </w:t>
       </w:r>
       <w:proofErr w:type="spellStart"/>
       <w:r>
@@ -124,76 +106,43 @@
       </w:r>
       <w:proofErr w:type="spellEnd"/>
       <w:r>
-        <w:t>)</w:t>
-      </w:r>
-      <w:r>
-        <w:t>;</w:t>
-      </w:r>
-    </w:p>
-    <w:p>
-      <w:pPr>
-        <w:pStyle w:val="PargrafodaLista"/>
-        <w:numPr>
-          <w:ilvl w:val="0"/>
-          <w:numId w:val="1"/>
-        </w:numPr>
-      </w:pPr>
-      <w:r>
-        <w:t>(</w:t>
-      </w:r>
-      <w:r>
-        <w:t>O</w:t>
-      </w:r>
-      <w:r>
-        <w:t>p</w:t>
-      </w:r>
-      <w:r>
-        <w:t>cional</w:t>
-      </w:r>
-      <w:r>
-        <w:t>) Listas de Tabelas, Imagens, Siglas</w:t>
-      </w:r>
-    </w:p>
-    <w:p>
-      <w:pPr>
-        <w:pStyle w:val="PargrafodaLista"/>
-        <w:numPr>
-          <w:ilvl w:val="0"/>
-          <w:numId w:val="1"/>
-        </w:numPr>
-      </w:pPr>
-      <w:r>
-        <w:t xml:space="preserve">Sumário </w:t>
-      </w:r>
-      <w:r>
-        <w:t>(1Página)</w:t>
-      </w:r>
-      <w:r>
-        <w:t>;</w:t>
-      </w:r>
-    </w:p>
-    <w:p>
-      <w:pPr>
-        <w:pStyle w:val="PargrafodaLista"/>
-        <w:numPr>
-          <w:ilvl w:val="0"/>
-          <w:numId w:val="1"/>
-        </w:numPr>
-      </w:pPr>
-      <w:r>
-        <w:t xml:space="preserve">Introdução </w:t>
-      </w:r>
-      <w:r>
-        <w:t>(1Página</w:t>
-      </w:r>
-      <w:r>
-        <w:t xml:space="preserve"> e meia</w:t>
-      </w:r>
-      <w:r>
-        <w:t>)</w:t>
-      </w:r>
-      <w:r>
-        <w:t>;</w:t>
+        <w:t>);</w:t>
+      </w:r>
+    </w:p>
+    <w:p>
+      <w:pPr>
+        <w:pStyle w:val="PargrafodaLista"/>
+        <w:numPr>
+          <w:ilvl w:val="0"/>
+          <w:numId w:val="1"/>
+        </w:numPr>
+      </w:pPr>
+      <w:r>
+        <w:t>(Opcional) Listas de Tabelas, Imagens, Siglas</w:t>
+      </w:r>
+    </w:p>
+    <w:p>
+      <w:pPr>
+        <w:pStyle w:val="PargrafodaLista"/>
+        <w:numPr>
+          <w:ilvl w:val="0"/>
+          <w:numId w:val="1"/>
+        </w:numPr>
+      </w:pPr>
+      <w:r>
+        <w:t>Sumário (1Página);</w:t>
+      </w:r>
+    </w:p>
+    <w:p>
+      <w:pPr>
+        <w:pStyle w:val="PargrafodaLista"/>
+        <w:numPr>
+          <w:ilvl w:val="0"/>
+          <w:numId w:val="1"/>
+        </w:numPr>
+      </w:pPr>
+      <w:r>
+        <w:t>Introdução (1Página e meia);</w:t>
       </w:r>
     </w:p>
     <w:p>
@@ -215,104 +164,119 @@
           <w:ilvl w:val="0"/>
           <w:numId w:val="1"/>
         </w:numPr>
-        <w:rPr>
-          <w:color w:val="0070C0"/>
-        </w:rPr>
-      </w:pPr>
-      <w:r>
-        <w:rPr>
-          <w:color w:val="0070C0"/>
-        </w:rPr>
-        <w:t>EAP “Escopo” (Requisitos Funcionais “DCU” e não Funcionais) (Várias Páginas)</w:t>
-      </w:r>
-      <w:r>
-        <w:rPr>
-          <w:color w:val="0070C0"/>
-        </w:rPr>
-        <w:t>;</w:t>
-      </w:r>
-    </w:p>
-    <w:p>
-      <w:pPr>
-        <w:pStyle w:val="PargrafodaLista"/>
-        <w:numPr>
-          <w:ilvl w:val="0"/>
-          <w:numId w:val="1"/>
-        </w:numPr>
-        <w:rPr>
-          <w:color w:val="0070C0"/>
-        </w:rPr>
-      </w:pPr>
-      <w:r>
-        <w:rPr>
-          <w:color w:val="0070C0"/>
-        </w:rPr>
-        <w:t>BD - DER Conceitual e Lógico (N Páginas)</w:t>
-      </w:r>
-      <w:r>
-        <w:rPr>
-          <w:color w:val="0070C0"/>
-        </w:rPr>
-        <w:t>;</w:t>
-      </w:r>
-    </w:p>
-    <w:p>
-      <w:pPr>
-        <w:pStyle w:val="PargrafodaLista"/>
-        <w:numPr>
-          <w:ilvl w:val="0"/>
-          <w:numId w:val="1"/>
-        </w:numPr>
-        <w:rPr>
-          <w:color w:val="0070C0"/>
-        </w:rPr>
-      </w:pPr>
-      <w:r>
-        <w:rPr>
-          <w:color w:val="0070C0"/>
-        </w:rPr>
-        <w:t>Back-</w:t>
-      </w:r>
-      <w:proofErr w:type="spellStart"/>
-      <w:r>
-        <w:rPr>
-          <w:color w:val="0070C0"/>
-        </w:rPr>
-        <w:t>End</w:t>
-      </w:r>
-      <w:proofErr w:type="spellEnd"/>
-      <w:r>
-        <w:rPr>
-          <w:color w:val="0070C0"/>
-        </w:rPr>
-        <w:t xml:space="preserve"> - Diagrama de Classes</w:t>
-      </w:r>
-      <w:r>
-        <w:rPr>
-          <w:color w:val="0070C0"/>
-        </w:rPr>
-        <w:t>;</w:t>
-      </w:r>
-    </w:p>
-    <w:p>
-      <w:pPr>
-        <w:pStyle w:val="PargrafodaLista"/>
-        <w:numPr>
-          <w:ilvl w:val="0"/>
-          <w:numId w:val="1"/>
-        </w:numPr>
-        <w:rPr>
-          <w:color w:val="0070C0"/>
-        </w:rPr>
-      </w:pPr>
-      <w:r>
-        <w:rPr>
-          <w:color w:val="0070C0"/>
-        </w:rPr>
-        <w:t>Execução – Cronogramas;</w:t>
+      </w:pPr>
+      <w:r>
+        <w:t>Justificat</w:t>
       </w:r>
       <w:bookmarkStart w:id="0" w:name="_GoBack"/>
       <w:bookmarkEnd w:id="0"/>
+      <w:r>
+        <w:t>iva (Matrizes SWOT);</w:t>
+      </w:r>
+    </w:p>
+    <w:p>
+      <w:pPr>
+        <w:pStyle w:val="PargrafodaLista"/>
+        <w:numPr>
+          <w:ilvl w:val="0"/>
+          <w:numId w:val="1"/>
+        </w:numPr>
+        <w:rPr>
+          <w:color w:val="0070C0"/>
+        </w:rPr>
+      </w:pPr>
+      <w:r>
+        <w:rPr>
+          <w:color w:val="0070C0"/>
+        </w:rPr>
+        <w:t>EAP “Escopo” (Requisitos Funcionais “DCU” e não Funcionais) (Várias Páginas)</w:t>
+      </w:r>
+      <w:r>
+        <w:rPr>
+          <w:color w:val="0070C0"/>
+        </w:rPr>
+        <w:t>;</w:t>
+      </w:r>
+    </w:p>
+    <w:p>
+      <w:pPr>
+        <w:pStyle w:val="PargrafodaLista"/>
+        <w:numPr>
+          <w:ilvl w:val="0"/>
+          <w:numId w:val="1"/>
+        </w:numPr>
+        <w:rPr>
+          <w:color w:val="0070C0"/>
+        </w:rPr>
+      </w:pPr>
+      <w:r>
+        <w:rPr>
+          <w:color w:val="0070C0"/>
+        </w:rPr>
+        <w:t>BD - DER Conceitual e Lógico (N Páginas)</w:t>
+      </w:r>
+      <w:r>
+        <w:rPr>
+          <w:color w:val="0070C0"/>
+        </w:rPr>
+        <w:t>;</w:t>
+      </w:r>
+    </w:p>
+    <w:p>
+      <w:pPr>
+        <w:pStyle w:val="PargrafodaLista"/>
+        <w:numPr>
+          <w:ilvl w:val="0"/>
+          <w:numId w:val="1"/>
+        </w:numPr>
+        <w:rPr>
+          <w:color w:val="0070C0"/>
+        </w:rPr>
+      </w:pPr>
+      <w:r>
+        <w:rPr>
+          <w:color w:val="0070C0"/>
+        </w:rPr>
+        <w:t>Back-</w:t>
+      </w:r>
+      <w:proofErr w:type="spellStart"/>
+      <w:r>
+        <w:rPr>
+          <w:color w:val="0070C0"/>
+        </w:rPr>
+        <w:t>End</w:t>
+      </w:r>
+      <w:proofErr w:type="spellEnd"/>
+      <w:r>
+        <w:rPr>
+          <w:color w:val="0070C0"/>
+        </w:rPr>
+        <w:t xml:space="preserve"> - Diagrama de Classes</w:t>
+      </w:r>
+      <w:r>
+        <w:rPr>
+          <w:color w:val="0070C0"/>
+        </w:rPr>
+        <w:t>;</w:t>
+      </w:r>
+    </w:p>
+    <w:p>
+      <w:pPr>
+        <w:pStyle w:val="PargrafodaLista"/>
+        <w:numPr>
+          <w:ilvl w:val="0"/>
+          <w:numId w:val="1"/>
+        </w:numPr>
+        <w:rPr>
+          <w:color w:val="0070C0"/>
+        </w:rPr>
+      </w:pPr>
+      <w:r>
+        <w:rPr>
+          <w:color w:val="0070C0"/>
+        </w:rPr>
+        <w:t>Execução – Cronogramas;</w:t>
+      </w:r>
     </w:p>
     <w:p>
       <w:pPr>
@@ -346,10 +310,7 @@
         </w:numPr>
       </w:pPr>
       <w:r>
-        <w:t xml:space="preserve">Resultados – Print das telas do </w:t>
-      </w:r>
-      <w:r>
-        <w:t>Mobile</w:t>
+        <w:t>Resultados – Print das telas do Mobile</w:t>
       </w:r>
       <w:r>
         <w:t>;</w:t>

</xml_diff>

<commit_message>
3des projetos aula22 workspace adapter
</commit_message>
<xml_diff>
--- a/3des/projetos/aula20/DocumentodoProjetoFinal.docx
+++ b/3des/projetos/aula20/DocumentodoProjetoFinal.docx
@@ -166,117 +166,114 @@
         </w:numPr>
       </w:pPr>
       <w:r>
-        <w:t>Justificat</w:t>
+        <w:t>Justificativa (Matrizes SWOT);</w:t>
+      </w:r>
+    </w:p>
+    <w:p>
+      <w:pPr>
+        <w:pStyle w:val="PargrafodaLista"/>
+        <w:numPr>
+          <w:ilvl w:val="0"/>
+          <w:numId w:val="1"/>
+        </w:numPr>
+        <w:rPr>
+          <w:color w:val="0070C0"/>
+        </w:rPr>
+      </w:pPr>
+      <w:r>
+        <w:rPr>
+          <w:color w:val="0070C0"/>
+        </w:rPr>
+        <w:t>EAP “Escopo” (Requisitos Funcionais “DCU” e não Funcionais) (Várias Páginas)</w:t>
+      </w:r>
+      <w:r>
+        <w:rPr>
+          <w:color w:val="0070C0"/>
+        </w:rPr>
+        <w:t>;</w:t>
+      </w:r>
+    </w:p>
+    <w:p>
+      <w:pPr>
+        <w:pStyle w:val="PargrafodaLista"/>
+        <w:numPr>
+          <w:ilvl w:val="0"/>
+          <w:numId w:val="1"/>
+        </w:numPr>
+        <w:rPr>
+          <w:color w:val="0070C0"/>
+        </w:rPr>
+      </w:pPr>
+      <w:r>
+        <w:rPr>
+          <w:color w:val="0070C0"/>
+        </w:rPr>
+        <w:t>BD - DER Conceitual e Lógico (N Páginas)</w:t>
+      </w:r>
+      <w:r>
+        <w:rPr>
+          <w:color w:val="0070C0"/>
+        </w:rPr>
+        <w:t>;</w:t>
+      </w:r>
+    </w:p>
+    <w:p>
+      <w:pPr>
+        <w:pStyle w:val="PargrafodaLista"/>
+        <w:numPr>
+          <w:ilvl w:val="0"/>
+          <w:numId w:val="1"/>
+        </w:numPr>
+        <w:rPr>
+          <w:color w:val="0070C0"/>
+        </w:rPr>
+      </w:pPr>
+      <w:r>
+        <w:rPr>
+          <w:color w:val="0070C0"/>
+        </w:rPr>
+        <w:t>Back-</w:t>
+      </w:r>
+      <w:proofErr w:type="spellStart"/>
+      <w:r>
+        <w:rPr>
+          <w:color w:val="0070C0"/>
+        </w:rPr>
+        <w:t>End</w:t>
+      </w:r>
+      <w:proofErr w:type="spellEnd"/>
+      <w:r>
+        <w:rPr>
+          <w:color w:val="0070C0"/>
+        </w:rPr>
+        <w:t xml:space="preserve"> - Diagrama de Classes</w:t>
+      </w:r>
+      <w:r>
+        <w:rPr>
+          <w:color w:val="0070C0"/>
+        </w:rPr>
+        <w:t>;</w:t>
+      </w:r>
+    </w:p>
+    <w:p>
+      <w:pPr>
+        <w:pStyle w:val="PargrafodaLista"/>
+        <w:numPr>
+          <w:ilvl w:val="0"/>
+          <w:numId w:val="1"/>
+        </w:numPr>
+        <w:rPr>
+          <w:color w:val="0070C0"/>
+        </w:rPr>
+      </w:pPr>
+      <w:r>
+        <w:rPr>
+          <w:color w:val="0070C0"/>
+        </w:rPr>
+        <w:t>Execução – Cronogramas;</w:t>
       </w:r>
       <w:bookmarkStart w:id="0" w:name="_GoBack"/>
       <w:bookmarkEnd w:id="0"/>
-      <w:r>
-        <w:t>iva (Matrizes SWOT);</w:t>
-      </w:r>
-    </w:p>
-    <w:p>
-      <w:pPr>
-        <w:pStyle w:val="PargrafodaLista"/>
-        <w:numPr>
-          <w:ilvl w:val="0"/>
-          <w:numId w:val="1"/>
-        </w:numPr>
-        <w:rPr>
-          <w:color w:val="0070C0"/>
-        </w:rPr>
-      </w:pPr>
-      <w:r>
-        <w:rPr>
-          <w:color w:val="0070C0"/>
-        </w:rPr>
-        <w:t>EAP “Escopo” (Requisitos Funcionais “DCU” e não Funcionais) (Várias Páginas)</w:t>
-      </w:r>
-      <w:r>
-        <w:rPr>
-          <w:color w:val="0070C0"/>
-        </w:rPr>
-        <w:t>;</w:t>
-      </w:r>
-    </w:p>
-    <w:p>
-      <w:pPr>
-        <w:pStyle w:val="PargrafodaLista"/>
-        <w:numPr>
-          <w:ilvl w:val="0"/>
-          <w:numId w:val="1"/>
-        </w:numPr>
-        <w:rPr>
-          <w:color w:val="0070C0"/>
-        </w:rPr>
-      </w:pPr>
-      <w:r>
-        <w:rPr>
-          <w:color w:val="0070C0"/>
-        </w:rPr>
-        <w:t>BD - DER Conceitual e Lógico (N Páginas)</w:t>
-      </w:r>
-      <w:r>
-        <w:rPr>
-          <w:color w:val="0070C0"/>
-        </w:rPr>
-        <w:t>;</w:t>
-      </w:r>
-    </w:p>
-    <w:p>
-      <w:pPr>
-        <w:pStyle w:val="PargrafodaLista"/>
-        <w:numPr>
-          <w:ilvl w:val="0"/>
-          <w:numId w:val="1"/>
-        </w:numPr>
-        <w:rPr>
-          <w:color w:val="0070C0"/>
-        </w:rPr>
-      </w:pPr>
-      <w:r>
-        <w:rPr>
-          <w:color w:val="0070C0"/>
-        </w:rPr>
-        <w:t>Back-</w:t>
-      </w:r>
-      <w:proofErr w:type="spellStart"/>
-      <w:r>
-        <w:rPr>
-          <w:color w:val="0070C0"/>
-        </w:rPr>
-        <w:t>End</w:t>
-      </w:r>
-      <w:proofErr w:type="spellEnd"/>
-      <w:r>
-        <w:rPr>
-          <w:color w:val="0070C0"/>
-        </w:rPr>
-        <w:t xml:space="preserve"> - Diagrama de Classes</w:t>
-      </w:r>
-      <w:r>
-        <w:rPr>
-          <w:color w:val="0070C0"/>
-        </w:rPr>
-        <w:t>;</w:t>
-      </w:r>
-    </w:p>
-    <w:p>
-      <w:pPr>
-        <w:pStyle w:val="PargrafodaLista"/>
-        <w:numPr>
-          <w:ilvl w:val="0"/>
-          <w:numId w:val="1"/>
-        </w:numPr>
-        <w:rPr>
-          <w:color w:val="0070C0"/>
-        </w:rPr>
-      </w:pPr>
-      <w:r>
-        <w:rPr>
-          <w:color w:val="0070C0"/>
-        </w:rPr>
-        <w:t>Execução – Cronogramas;</w:t>
-      </w:r>
     </w:p>
     <w:p>
       <w:pPr>
@@ -894,6 +891,17 @@
       <w:contextualSpacing/>
     </w:pPr>
   </w:style>
+  <w:style w:type="character" w:styleId="Hyperlink">
+    <w:name w:val="Hyperlink"/>
+    <w:basedOn w:val="Fontepargpadro"/>
+    <w:uiPriority w:val="99"/>
+    <w:unhideWhenUsed/>
+    <w:rsid w:val="00053A1E"/>
+    <w:rPr>
+      <w:color w:val="0563C1" w:themeColor="hyperlink"/>
+      <w:u w:val="single"/>
+    </w:rPr>
+  </w:style>
 </w:styles>
 </file>
 

</xml_diff>